<commit_message>
Signed-off-by: Angles Kathirvel <mail4anglesk@gmail.com>
</commit_message>
<xml_diff>
--- a/Python/Basic/Assignment_1.docx
+++ b/Python/Basic/Assignment_1.docx
@@ -621,7 +621,6 @@
         </w:rPr>
         <w:t xml:space="preserve"> b) </w:t>
       </w:r>
-      <w:proofErr w:type="spellStart"/>
       <w:r>
         <w:rPr>
           <w:b/>
@@ -633,7 +632,6 @@
         </w:rPr>
         <w:t>int,float</w:t>
       </w:r>
-      <w:proofErr w:type="spellEnd"/>
       <w:r>
         <w:rPr>
           <w:color w:val="FF0000"/>
@@ -662,7 +660,6 @@
         </w:rPr>
         <w:t xml:space="preserve">c) </w:t>
       </w:r>
-      <w:proofErr w:type="spellStart"/>
       <w:r>
         <w:rPr>
           <w:b/>
@@ -674,7 +671,6 @@
         </w:rPr>
         <w:t>dict</w:t>
       </w:r>
-      <w:proofErr w:type="spellEnd"/>
       <w:r>
         <w:rPr>
           <w:color w:val="FF0000"/>
@@ -954,20 +950,64 @@
           <w:szCs w:val="24"/>
           <w:lang w:val="en-US"/>
         </w:rPr>
-        <w:t>'spam' + '</w:t>
-      </w:r>
-      <w:proofErr w:type="spellStart"/>
-      <w:r>
-        <w:rPr>
-          <w:sz w:val="24"/>
-          <w:szCs w:val="24"/>
-          <w:lang w:val="en-US"/>
-        </w:rPr>
-        <w:t>spamspam</w:t>
-      </w:r>
-      <w:proofErr w:type="spellEnd"/>
-      <w:r>
-        <w:rPr>
+        <w:t>'spam' + 'spamspam'</w:t>
+      </w:r>
+      <w:r>
+        <w:rPr>
+          <w:sz w:val="24"/>
+          <w:szCs w:val="24"/>
+          <w:lang w:val="en-US"/>
+        </w:rPr>
+        <w:t xml:space="preserve"> </w:t>
+      </w:r>
+      <w:r>
+        <w:rPr>
+          <w:color w:val="FF0000"/>
+          <w:sz w:val="24"/>
+          <w:szCs w:val="24"/>
+          <w:lang w:val="en-US"/>
+        </w:rPr>
+        <w:t>[Ans]</w:t>
+      </w:r>
+      <w:r>
+        <w:rPr>
+          <w:color w:val="FF0000"/>
+          <w:sz w:val="24"/>
+          <w:szCs w:val="24"/>
+          <w:lang w:val="en-US"/>
+        </w:rPr>
+        <w:t xml:space="preserve">  </w:t>
+      </w:r>
+      <w:r>
+        <w:rPr>
+          <w:color w:val="FF0000"/>
+          <w:sz w:val="24"/>
+          <w:szCs w:val="24"/>
+          <w:lang w:val="en-US"/>
+        </w:rPr>
+        <w:t xml:space="preserve"> </w:t>
+      </w:r>
+      <w:r>
+        <w:rPr>
+          <w:color w:val="FF0000"/>
+          <w:sz w:val="24"/>
+          <w:szCs w:val="24"/>
+          <w:lang w:val="en-US"/>
+        </w:rPr>
+        <w:t>'spamspamspam</w:t>
+      </w:r>
+      <w:r>
+        <w:rPr>
+          <w:color w:val="FF0000"/>
+          <w:sz w:val="24"/>
+          <w:szCs w:val="24"/>
+          <w:lang w:val="en-US"/>
+        </w:rPr>
+        <w:t xml:space="preserve"> </w:t>
+      </w:r>
+      <w:r>
+        <w:rPr>
+          <w:color w:val="FF0000"/>
           <w:sz w:val="24"/>
           <w:szCs w:val="24"/>
           <w:lang w:val="en-US"/>
@@ -976,11 +1016,55 @@
       </w:r>
       <w:r>
         <w:rPr>
-          <w:sz w:val="24"/>
-          <w:szCs w:val="24"/>
-          <w:lang w:val="en-US"/>
-        </w:rPr>
-        <w:t xml:space="preserve"> </w:t>
+          <w:color w:val="FF0000"/>
+          <w:sz w:val="24"/>
+          <w:szCs w:val="24"/>
+          <w:lang w:val="en-US"/>
+        </w:rPr>
+        <w:t xml:space="preserve"> .  </w:t>
+      </w:r>
+      <w:r>
+        <w:rPr>
+          <w:color w:val="FF0000"/>
+          <w:sz w:val="24"/>
+          <w:szCs w:val="24"/>
+          <w:lang w:val="en-US"/>
+        </w:rPr>
+        <w:t xml:space="preserve">concatenate </w:t>
+      </w:r>
+      <w:r>
+        <w:rPr>
+          <w:color w:val="FF0000"/>
+          <w:sz w:val="24"/>
+          <w:szCs w:val="24"/>
+          <w:lang w:val="en-US"/>
+        </w:rPr>
+        <w:t>two string</w:t>
+      </w:r>
+    </w:p>
+    <w:p>
+      <w:pPr>
+        <w:rPr>
+          <w:sz w:val="24"/>
+          <w:szCs w:val="24"/>
+          <w:lang w:val="en-US"/>
+        </w:rPr>
+      </w:pPr>
+      <w:r>
+        <w:rPr>
+          <w:sz w:val="24"/>
+          <w:szCs w:val="24"/>
+          <w:lang w:val="en-US"/>
+        </w:rPr>
+        <w:t>'spam' * 3</w:t>
+      </w:r>
+      <w:r>
+        <w:rPr>
+          <w:sz w:val="24"/>
+          <w:szCs w:val="24"/>
+          <w:lang w:val="en-US"/>
+        </w:rPr>
+        <w:t xml:space="preserve">  </w:t>
       </w:r>
       <w:r>
         <w:rPr>
@@ -998,123 +1082,6 @@
           <w:szCs w:val="24"/>
           <w:lang w:val="en-US"/>
         </w:rPr>
-        <w:t xml:space="preserve">  </w:t>
-      </w:r>
-      <w:r>
-        <w:rPr>
-          <w:color w:val="FF0000"/>
-          <w:sz w:val="24"/>
-          <w:szCs w:val="24"/>
-          <w:lang w:val="en-US"/>
-        </w:rPr>
-        <w:t xml:space="preserve"> </w:t>
-      </w:r>
-      <w:r>
-        <w:rPr>
-          <w:color w:val="FF0000"/>
-          <w:sz w:val="24"/>
-          <w:szCs w:val="24"/>
-          <w:lang w:val="en-US"/>
-        </w:rPr>
-        <w:t>'</w:t>
-      </w:r>
-      <w:proofErr w:type="spellStart"/>
-      <w:r>
-        <w:rPr>
-          <w:color w:val="FF0000"/>
-          <w:sz w:val="24"/>
-          <w:szCs w:val="24"/>
-          <w:lang w:val="en-US"/>
-        </w:rPr>
-        <w:t>spamspamspam</w:t>
-      </w:r>
-      <w:proofErr w:type="spellEnd"/>
-      <w:r>
-        <w:rPr>
-          <w:color w:val="FF0000"/>
-          <w:sz w:val="24"/>
-          <w:szCs w:val="24"/>
-          <w:lang w:val="en-US"/>
-        </w:rPr>
-        <w:t xml:space="preserve"> </w:t>
-      </w:r>
-      <w:r>
-        <w:rPr>
-          <w:color w:val="FF0000"/>
-          <w:sz w:val="24"/>
-          <w:szCs w:val="24"/>
-          <w:lang w:val="en-US"/>
-        </w:rPr>
-        <w:t>'</w:t>
-      </w:r>
-      <w:r>
-        <w:rPr>
-          <w:color w:val="FF0000"/>
-          <w:sz w:val="24"/>
-          <w:szCs w:val="24"/>
-          <w:lang w:val="en-US"/>
-        </w:rPr>
-        <w:t xml:space="preserve"> .  </w:t>
-      </w:r>
-      <w:r>
-        <w:rPr>
-          <w:color w:val="FF0000"/>
-          <w:sz w:val="24"/>
-          <w:szCs w:val="24"/>
-          <w:lang w:val="en-US"/>
-        </w:rPr>
-        <w:t xml:space="preserve">concatenate </w:t>
-      </w:r>
-      <w:r>
-        <w:rPr>
-          <w:color w:val="FF0000"/>
-          <w:sz w:val="24"/>
-          <w:szCs w:val="24"/>
-          <w:lang w:val="en-US"/>
-        </w:rPr>
-        <w:t>two string</w:t>
-      </w:r>
-    </w:p>
-    <w:p>
-      <w:pPr>
-        <w:rPr>
-          <w:sz w:val="24"/>
-          <w:szCs w:val="24"/>
-          <w:lang w:val="en-US"/>
-        </w:rPr>
-      </w:pPr>
-      <w:r>
-        <w:rPr>
-          <w:sz w:val="24"/>
-          <w:szCs w:val="24"/>
-          <w:lang w:val="en-US"/>
-        </w:rPr>
-        <w:t>'spam' * 3</w:t>
-      </w:r>
-      <w:r>
-        <w:rPr>
-          <w:sz w:val="24"/>
-          <w:szCs w:val="24"/>
-          <w:lang w:val="en-US"/>
-        </w:rPr>
-        <w:t xml:space="preserve">  </w:t>
-      </w:r>
-      <w:r>
-        <w:rPr>
-          <w:color w:val="FF0000"/>
-          <w:sz w:val="24"/>
-          <w:szCs w:val="24"/>
-          <w:lang w:val="en-US"/>
-        </w:rPr>
-        <w:t>[Ans]</w:t>
-      </w:r>
-      <w:r>
-        <w:rPr>
-          <w:color w:val="FF0000"/>
-          <w:sz w:val="24"/>
-          <w:szCs w:val="24"/>
-          <w:lang w:val="en-US"/>
-        </w:rPr>
         <w:t xml:space="preserve">   </w:t>
       </w:r>
       <w:r>
@@ -1124,27 +1091,7 @@
           <w:szCs w:val="24"/>
           <w:lang w:val="en-US"/>
         </w:rPr>
-        <w:t>'</w:t>
-      </w:r>
-      <w:proofErr w:type="spellStart"/>
-      <w:r>
-        <w:rPr>
-          <w:color w:val="FF0000"/>
-          <w:sz w:val="24"/>
-          <w:szCs w:val="24"/>
-          <w:lang w:val="en-US"/>
-        </w:rPr>
-        <w:t>spamspamspam</w:t>
-      </w:r>
-      <w:proofErr w:type="spellEnd"/>
-      <w:r>
-        <w:rPr>
-          <w:color w:val="FF0000"/>
-          <w:sz w:val="24"/>
-          <w:szCs w:val="24"/>
-          <w:lang w:val="en-US"/>
-        </w:rPr>
-        <w:t xml:space="preserve"> '</w:t>
+        <w:t>'spamspamspam '</w:t>
       </w:r>
     </w:p>
     <w:p>
@@ -1336,27 +1283,7 @@
           <w:szCs w:val="24"/>
           <w:lang w:val="en-US"/>
         </w:rPr>
-        <w:t xml:space="preserve"> . string value should be valid value </w:t>
-      </w:r>
-      <w:proofErr w:type="spellStart"/>
-      <w:r>
-        <w:rPr>
-          <w:color w:val="FF0000"/>
-          <w:sz w:val="24"/>
-          <w:szCs w:val="24"/>
-          <w:lang w:val="en-US"/>
-        </w:rPr>
-        <w:t>other wise</w:t>
-      </w:r>
-      <w:proofErr w:type="spellEnd"/>
-      <w:r>
-        <w:rPr>
-          <w:color w:val="FF0000"/>
-          <w:sz w:val="24"/>
-          <w:szCs w:val="24"/>
-          <w:lang w:val="en-US"/>
-        </w:rPr>
-        <w:t xml:space="preserve"> we will  get value error while convert</w:t>
+        <w:t xml:space="preserve"> . string value should be valid value other wise we will  get value error while convert</w:t>
       </w:r>
     </w:p>
     <w:p>
@@ -1448,7 +1375,24 @@
           <w:szCs w:val="24"/>
           <w:lang w:val="en-US"/>
         </w:rPr>
-        <w:t>'I have eaten ' + 99 + ' burritos.'</w:t>
+        <w:t xml:space="preserve">'I have eaten ' + </w:t>
+      </w:r>
+      <w:r>
+        <w:rPr>
+          <w:color w:val="FF0000"/>
+          <w:sz w:val="24"/>
+          <w:szCs w:val="24"/>
+          <w:lang w:val="en-US"/>
+        </w:rPr>
+        <w:t xml:space="preserve">99 </w:t>
+      </w:r>
+      <w:r>
+        <w:rPr>
+          <w:sz w:val="24"/>
+          <w:szCs w:val="24"/>
+          <w:lang w:val="en-US"/>
+        </w:rPr>
+        <w:t>+ ' burritos.'</w:t>
       </w:r>
     </w:p>
     <w:p>
@@ -1484,7 +1428,25 @@
           <w:szCs w:val="24"/>
           <w:lang w:val="en-US"/>
         </w:rPr>
-        <w:t xml:space="preserve"> python compiler will  throw the error because Concatenate only string . 99  is int    </w:t>
+        <w:t xml:space="preserve"> python compiler will  throw the error because Concatenate only string . </w:t>
+      </w:r>
+      <w:r>
+        <w:rPr>
+          <w:color w:val="FF0000"/>
+          <w:sz w:val="24"/>
+          <w:szCs w:val="24"/>
+          <w:lang w:val="en-US"/>
+        </w:rPr>
+        <w:t xml:space="preserve"> we  are trying concatenate with two string and one INTEGER value</w:t>
+      </w:r>
+      <w:r>
+        <w:rPr>
+          <w:color w:val="FF0000"/>
+          <w:sz w:val="24"/>
+          <w:szCs w:val="24"/>
+          <w:lang w:val="en-US"/>
+        </w:rPr>
+        <w:t xml:space="preserve">    </w:t>
       </w:r>
     </w:p>
     <w:sectPr>

</xml_diff>